<commit_message>
system shall updated, gantt moved to status term2
</commit_message>
<xml_diff>
--- a/System Shall.docx
+++ b/System Shall.docx
@@ -119,8 +119,13 @@
                 <w:color w:val="4F81BD"/>
               </w:rPr>
             </w:pPr>
-            <w:r>
-              <w:t>iGeek Developers</w:t>
+            <w:proofErr w:type="spellStart"/>
+            <w:r>
+              <w:t>iGeek</w:t>
+            </w:r>
+            <w:proofErr w:type="spellEnd"/>
+            <w:r>
+              <w:t xml:space="preserve"> Developers</w:t>
             </w:r>
           </w:p>
           <w:p>
@@ -194,6 +199,8 @@
             <w:t>Table of Contents</w:t>
           </w:r>
         </w:p>
+        <w:bookmarkStart w:id="1" w:name="_GoBack"/>
+        <w:bookmarkEnd w:id="1"/>
         <w:p>
           <w:pPr>
             <w:pStyle w:val="TOC1"/>
@@ -216,7 +223,7 @@
           <w:r>
             <w:fldChar w:fldCharType="separate"/>
           </w:r>
-          <w:hyperlink w:anchor="_Toc308774915" w:history="1">
+          <w:hyperlink w:anchor="_Toc315534927" w:history="1">
             <w:r>
               <w:rPr>
                 <w:rStyle w:val="Hyperlink"/>
@@ -243,7 +250,7 @@
                 <w:noProof/>
                 <w:webHidden/>
               </w:rPr>
-              <w:instrText xml:space="preserve"> PAGEREF _Toc308774915 \h </w:instrText>
+              <w:instrText xml:space="preserve"> PAGEREF _Toc315534927 \h </w:instrText>
             </w:r>
             <w:r>
               <w:rPr>
@@ -287,7 +294,7 @@
               <w:lang w:eastAsia="en-US"/>
             </w:rPr>
           </w:pPr>
-          <w:hyperlink w:anchor="_Toc308774916" w:history="1">
+          <w:hyperlink w:anchor="_Toc315534928" w:history="1">
             <w:r>
               <w:rPr>
                 <w:rStyle w:val="Hyperlink"/>
@@ -314,7 +321,7 @@
                 <w:noProof/>
                 <w:webHidden/>
               </w:rPr>
-              <w:instrText xml:space="preserve"> PAGEREF _Toc308774916 \h </w:instrText>
+              <w:instrText xml:space="preserve"> PAGEREF _Toc315534928 \h </w:instrText>
             </w:r>
             <w:r>
               <w:rPr>
@@ -358,7 +365,7 @@
               <w:lang w:eastAsia="en-US"/>
             </w:rPr>
           </w:pPr>
-          <w:hyperlink w:anchor="_Toc308774917" w:history="1">
+          <w:hyperlink w:anchor="_Toc315534929" w:history="1">
             <w:r>
               <w:rPr>
                 <w:rStyle w:val="Hyperlink"/>
@@ -385,7 +392,7 @@
                 <w:noProof/>
                 <w:webHidden/>
               </w:rPr>
-              <w:instrText xml:space="preserve"> PAGEREF _Toc308774917 \h </w:instrText>
+              <w:instrText xml:space="preserve"> PAGEREF _Toc315534929 \h </w:instrText>
             </w:r>
             <w:r>
               <w:rPr>
@@ -429,13 +436,13 @@
               <w:lang w:eastAsia="en-US"/>
             </w:rPr>
           </w:pPr>
-          <w:hyperlink w:anchor="_Toc308774918" w:history="1">
+          <w:hyperlink w:anchor="_Toc315534930" w:history="1">
             <w:r>
               <w:rPr>
                 <w:rStyle w:val="Hyperlink"/>
                 <w:noProof/>
               </w:rPr>
-              <w:t>Offline Play (Healing)</w:t>
+              <w:t>Offline Play</w:t>
             </w:r>
             <w:r>
               <w:rPr>
@@ -456,7 +463,7 @@
                 <w:noProof/>
                 <w:webHidden/>
               </w:rPr>
-              <w:instrText xml:space="preserve"> PAGEREF _Toc308774918 \h </w:instrText>
+              <w:instrText xml:space="preserve"> PAGEREF _Toc315534930 \h </w:instrText>
             </w:r>
             <w:r>
               <w:rPr>
@@ -500,7 +507,7 @@
               <w:lang w:eastAsia="en-US"/>
             </w:rPr>
           </w:pPr>
-          <w:hyperlink w:anchor="_Toc308774919" w:history="1">
+          <w:hyperlink w:anchor="_Toc315534931" w:history="1">
             <w:r>
               <w:rPr>
                 <w:rStyle w:val="Hyperlink"/>
@@ -527,7 +534,7 @@
                 <w:noProof/>
                 <w:webHidden/>
               </w:rPr>
-              <w:instrText xml:space="preserve"> PAGEREF _Toc308774919 \h </w:instrText>
+              <w:instrText xml:space="preserve"> PAGEREF _Toc315534931 \h </w:instrText>
             </w:r>
             <w:r>
               <w:rPr>
@@ -571,7 +578,7 @@
               <w:lang w:eastAsia="en-US"/>
             </w:rPr>
           </w:pPr>
-          <w:hyperlink w:anchor="_Toc308774920" w:history="1">
+          <w:hyperlink w:anchor="_Toc315534932" w:history="1">
             <w:r>
               <w:rPr>
                 <w:rStyle w:val="Hyperlink"/>
@@ -598,7 +605,7 @@
                 <w:noProof/>
                 <w:webHidden/>
               </w:rPr>
-              <w:instrText xml:space="preserve"> PAGEREF _Toc308774920 \h </w:instrText>
+              <w:instrText xml:space="preserve"> PAGEREF _Toc315534932 \h </w:instrText>
             </w:r>
             <w:r>
               <w:rPr>
@@ -642,7 +649,7 @@
               <w:lang w:eastAsia="en-US"/>
             </w:rPr>
           </w:pPr>
-          <w:hyperlink w:anchor="_Toc308774921" w:history="1">
+          <w:hyperlink w:anchor="_Toc315534933" w:history="1">
             <w:r>
               <w:rPr>
                 <w:rStyle w:val="Hyperlink"/>
@@ -669,7 +676,7 @@
                 <w:noProof/>
                 <w:webHidden/>
               </w:rPr>
-              <w:instrText xml:space="preserve"> PAGEREF _Toc308774921 \h </w:instrText>
+              <w:instrText xml:space="preserve"> PAGEREF _Toc315534933 \h </w:instrText>
             </w:r>
             <w:r>
               <w:rPr>
@@ -689,7 +696,7 @@
                 <w:noProof/>
                 <w:webHidden/>
               </w:rPr>
-              <w:t>4</w:t>
+              <w:t>5</w:t>
             </w:r>
             <w:r>
               <w:rPr>
@@ -713,7 +720,7 @@
               <w:lang w:eastAsia="en-US"/>
             </w:rPr>
           </w:pPr>
-          <w:hyperlink w:anchor="_Toc308774922" w:history="1">
+          <w:hyperlink w:anchor="_Toc315534934" w:history="1">
             <w:r>
               <w:rPr>
                 <w:rStyle w:val="Hyperlink"/>
@@ -740,7 +747,7 @@
                 <w:noProof/>
                 <w:webHidden/>
               </w:rPr>
-              <w:instrText xml:space="preserve"> PAGEREF _Toc308774922 \h </w:instrText>
+              <w:instrText xml:space="preserve"> PAGEREF _Toc315534934 \h </w:instrText>
             </w:r>
             <w:r>
               <w:rPr>
@@ -784,7 +791,7 @@
               <w:lang w:eastAsia="en-US"/>
             </w:rPr>
           </w:pPr>
-          <w:hyperlink w:anchor="_Toc308774923" w:history="1">
+          <w:hyperlink w:anchor="_Toc315534935" w:history="1">
             <w:r>
               <w:rPr>
                 <w:rStyle w:val="Hyperlink"/>
@@ -811,7 +818,7 @@
                 <w:noProof/>
                 <w:webHidden/>
               </w:rPr>
-              <w:instrText xml:space="preserve"> PAGEREF _Toc308774923 \h </w:instrText>
+              <w:instrText xml:space="preserve"> PAGEREF _Toc315534935 \h </w:instrText>
             </w:r>
             <w:r>
               <w:rPr>
@@ -855,7 +862,7 @@
               <w:lang w:eastAsia="en-US"/>
             </w:rPr>
           </w:pPr>
-          <w:hyperlink w:anchor="_Toc308774924" w:history="1">
+          <w:hyperlink w:anchor="_Toc315534936" w:history="1">
             <w:r>
               <w:rPr>
                 <w:rStyle w:val="Hyperlink"/>
@@ -882,7 +889,7 @@
                 <w:noProof/>
                 <w:webHidden/>
               </w:rPr>
-              <w:instrText xml:space="preserve"> PAGEREF _Toc308774924 \h </w:instrText>
+              <w:instrText xml:space="preserve"> PAGEREF _Toc315534936 \h </w:instrText>
             </w:r>
             <w:r>
               <w:rPr>
@@ -926,7 +933,7 @@
               <w:lang w:eastAsia="en-US"/>
             </w:rPr>
           </w:pPr>
-          <w:hyperlink w:anchor="_Toc308774925" w:history="1">
+          <w:hyperlink w:anchor="_Toc315534937" w:history="1">
             <w:r>
               <w:rPr>
                 <w:rStyle w:val="Hyperlink"/>
@@ -953,7 +960,7 @@
                 <w:noProof/>
                 <w:webHidden/>
               </w:rPr>
-              <w:instrText xml:space="preserve"> PAGEREF _Toc308774925 \h </w:instrText>
+              <w:instrText xml:space="preserve"> PAGEREF _Toc315534937 \h </w:instrText>
             </w:r>
             <w:r>
               <w:rPr>
@@ -1014,9 +1021,9 @@
         </w:rPr>
         <w:br w:type="page"/>
       </w:r>
-      <w:bookmarkStart w:id="1" w:name="_Toc307397207"/>
-      <w:bookmarkStart w:id="2" w:name="_Toc307397467"/>
-      <w:bookmarkStart w:id="3" w:name="_Toc308774915"/>
+      <w:bookmarkStart w:id="2" w:name="_Toc307397207"/>
+      <w:bookmarkStart w:id="3" w:name="_Toc307397467"/>
+      <w:bookmarkStart w:id="4" w:name="_Toc315534927"/>
       <w:r>
         <w:rPr>
           <w:rStyle w:val="Heading1Char"/>
@@ -1025,13 +1032,21 @@
         <w:lastRenderedPageBreak/>
         <w:t>Introduction</w:t>
       </w:r>
-      <w:bookmarkEnd w:id="1"/>
       <w:bookmarkEnd w:id="2"/>
       <w:bookmarkEnd w:id="3"/>
-    </w:p>
-    <w:p>
-      <w:r>
-        <w:t xml:space="preserve">This report contains a summary of the requirements for the Outbreak iPhone 3 application.  </w:t>
+      <w:bookmarkEnd w:id="4"/>
+    </w:p>
+    <w:p>
+      <w:r>
+        <w:t xml:space="preserve">This report contains a summary of the requirements for the Outbreak iPhone 3 </w:t>
+      </w:r>
+      <w:proofErr w:type="gramStart"/>
+      <w:r>
+        <w:t>application</w:t>
+      </w:r>
+      <w:proofErr w:type="gramEnd"/>
+      <w:r>
+        <w:t xml:space="preserve">.  </w:t>
       </w:r>
       <w:r>
         <w:t xml:space="preserve">The requirements document is intended to accurately describe the components of each part of our system. The document is formatted into two main groupings, functional and non-functional requirements. We </w:t>
@@ -1046,15 +1061,15 @@
         <w:pStyle w:val="Heading1"/>
         <w:spacing w:before="0" w:after="0"/>
       </w:pPr>
-      <w:bookmarkStart w:id="4" w:name="_Toc307397208"/>
-      <w:bookmarkStart w:id="5" w:name="_Toc307397468"/>
-      <w:bookmarkStart w:id="6" w:name="_Toc308774916"/>
+      <w:bookmarkStart w:id="5" w:name="_Toc307397208"/>
+      <w:bookmarkStart w:id="6" w:name="_Toc307397468"/>
+      <w:bookmarkStart w:id="7" w:name="_Toc315534928"/>
       <w:r>
         <w:t>Functional Requirements</w:t>
       </w:r>
-      <w:bookmarkEnd w:id="4"/>
       <w:bookmarkEnd w:id="5"/>
       <w:bookmarkEnd w:id="6"/>
+      <w:bookmarkEnd w:id="7"/>
     </w:p>
     <w:p>
       <w:r>
@@ -1121,15 +1136,15 @@
         <w:pStyle w:val="Heading1"/>
         <w:spacing w:before="0" w:after="0"/>
       </w:pPr>
-      <w:bookmarkStart w:id="7" w:name="_Toc307397209"/>
-      <w:bookmarkStart w:id="8" w:name="_Toc307397469"/>
-      <w:bookmarkStart w:id="9" w:name="_Toc308774917"/>
+      <w:bookmarkStart w:id="8" w:name="_Toc307397209"/>
+      <w:bookmarkStart w:id="9" w:name="_Toc307397469"/>
+      <w:bookmarkStart w:id="10" w:name="_Toc315534929"/>
       <w:r>
         <w:t>Creation</w:t>
       </w:r>
-      <w:bookmarkEnd w:id="7"/>
       <w:bookmarkEnd w:id="8"/>
       <w:bookmarkEnd w:id="9"/>
+      <w:bookmarkEnd w:id="10"/>
     </w:p>
     <w:p>
       <w:pPr>
@@ -1606,16 +1621,16 @@
       <w:pPr>
         <w:pStyle w:val="Heading1"/>
       </w:pPr>
-      <w:bookmarkStart w:id="10" w:name="_Toc307397210"/>
-      <w:bookmarkStart w:id="11" w:name="_Toc307397470"/>
-      <w:bookmarkStart w:id="12" w:name="_Toc308774918"/>
+      <w:bookmarkStart w:id="11" w:name="_Toc307397210"/>
+      <w:bookmarkStart w:id="12" w:name="_Toc307397470"/>
+      <w:bookmarkStart w:id="13" w:name="_Toc315534930"/>
       <w:r>
         <w:lastRenderedPageBreak/>
         <w:t>Offline Play</w:t>
       </w:r>
-      <w:bookmarkEnd w:id="10"/>
       <w:bookmarkEnd w:id="11"/>
       <w:bookmarkEnd w:id="12"/>
+      <w:bookmarkEnd w:id="13"/>
     </w:p>
     <w:p>
       <w:pPr>
@@ -2228,7 +2243,7 @@
       </w:pPr>
     </w:p>
     <w:p>
-      <w:bookmarkStart w:id="13" w:name="_Toc307397211"/>
+      <w:bookmarkStart w:id="14" w:name="_Toc307397211"/>
     </w:p>
     <w:p>
       <w:pPr>
@@ -2241,8 +2256,7 @@
           <w:szCs w:val="32"/>
         </w:rPr>
       </w:pPr>
-      <w:bookmarkStart w:id="14" w:name="_Toc307397471"/>
-      <w:bookmarkStart w:id="15" w:name="_Toc308774919"/>
+      <w:bookmarkStart w:id="15" w:name="_Toc307397471"/>
       <w:r>
         <w:br w:type="page"/>
       </w:r>
@@ -2251,13 +2265,14 @@
       <w:pPr>
         <w:pStyle w:val="Heading1"/>
       </w:pPr>
+      <w:bookmarkStart w:id="16" w:name="_Toc315534931"/>
       <w:r>
         <w:lastRenderedPageBreak/>
         <w:t>Online Play (Infection)</w:t>
       </w:r>
-      <w:bookmarkEnd w:id="13"/>
       <w:bookmarkEnd w:id="14"/>
       <w:bookmarkEnd w:id="15"/>
+      <w:bookmarkEnd w:id="16"/>
     </w:p>
     <w:p>
       <w:pPr>
@@ -2597,21 +2612,29 @@
       <w:pPr>
         <w:pStyle w:val="Heading1"/>
       </w:pPr>
-      <w:bookmarkStart w:id="16" w:name="_Toc308774920"/>
       <w:bookmarkStart w:id="17" w:name="_Toc307397212"/>
       <w:bookmarkStart w:id="18" w:name="_Toc307397472"/>
+      <w:bookmarkStart w:id="19" w:name="_Toc315534932"/>
       <w:r>
         <w:t>Achievements</w:t>
       </w:r>
-      <w:bookmarkEnd w:id="16"/>
-    </w:p>
-    <w:p>
-      <w:pPr>
-        <w:pStyle w:val="NormalWeb"/>
-        <w:spacing w:before="0" w:beforeAutospacing="0" w:after="0"/>
-      </w:pPr>
-      <w:r>
-        <w:t>Achievements are earned through use of the game, they provide the user with rewards as incentives to complete challenges</w:t>
+      <w:bookmarkEnd w:id="19"/>
+    </w:p>
+    <w:p>
+      <w:pPr>
+        <w:pStyle w:val="NormalWeb"/>
+        <w:spacing w:before="0" w:beforeAutospacing="0" w:after="0"/>
+      </w:pPr>
+      <w:r>
+        <w:t xml:space="preserve">Achievements are earned through use of the </w:t>
+      </w:r>
+      <w:proofErr w:type="gramStart"/>
+      <w:r>
+        <w:t>game,</w:t>
+      </w:r>
+      <w:proofErr w:type="gramEnd"/>
+      <w:r>
+        <w:t xml:space="preserve"> they provide the user with rewards as incentives to complete challenges</w:t>
       </w:r>
     </w:p>
     <w:p>
@@ -2769,14 +2792,14 @@
       <w:pPr>
         <w:pStyle w:val="Heading1"/>
       </w:pPr>
-      <w:bookmarkStart w:id="19" w:name="_Toc308774921"/>
+      <w:bookmarkStart w:id="20" w:name="_Toc315534933"/>
       <w:r>
         <w:lastRenderedPageBreak/>
         <w:t>Database</w:t>
       </w:r>
       <w:bookmarkEnd w:id="17"/>
       <w:bookmarkEnd w:id="18"/>
-      <w:bookmarkEnd w:id="19"/>
+      <w:bookmarkEnd w:id="20"/>
       <w:r>
         <w:rPr>
           <w:rFonts w:ascii="Century Gothic" w:hAnsi="Century Gothic"/>
@@ -2936,14 +2959,14 @@
       <w:pPr>
         <w:pStyle w:val="Heading1"/>
       </w:pPr>
-      <w:bookmarkStart w:id="20" w:name="_Toc308774922"/>
+      <w:bookmarkStart w:id="21" w:name="_Toc315534934"/>
       <w:r>
         <w:t>Non</w:t>
       </w:r>
       <w:r>
         <w:t>-Functional Requirements</w:t>
       </w:r>
-      <w:bookmarkEnd w:id="20"/>
+      <w:bookmarkEnd w:id="21"/>
     </w:p>
     <w:p>
       <w:pPr>
@@ -2964,15 +2987,15 @@
       <w:pPr>
         <w:pStyle w:val="Heading1"/>
       </w:pPr>
-      <w:bookmarkStart w:id="21" w:name="_Toc307397214"/>
-      <w:bookmarkStart w:id="22" w:name="_Toc307397474"/>
-      <w:bookmarkStart w:id="23" w:name="_Toc308774923"/>
+      <w:bookmarkStart w:id="22" w:name="_Toc307397214"/>
+      <w:bookmarkStart w:id="23" w:name="_Toc307397474"/>
+      <w:bookmarkStart w:id="24" w:name="_Toc315534935"/>
       <w:r>
         <w:t>Platform</w:t>
       </w:r>
-      <w:bookmarkEnd w:id="21"/>
       <w:bookmarkEnd w:id="22"/>
       <w:bookmarkEnd w:id="23"/>
+      <w:bookmarkEnd w:id="24"/>
     </w:p>
     <w:p>
       <w:pPr>
@@ -2999,9 +3022,11 @@
       <w:r>
         <w:t xml:space="preserve">The system shall have use </w:t>
       </w:r>
+      <w:proofErr w:type="spellStart"/>
       <w:r>
         <w:t>Xcode</w:t>
       </w:r>
+      <w:proofErr w:type="spellEnd"/>
       <w:r>
         <w:t xml:space="preserve"> to launch apps to </w:t>
       </w:r>
@@ -3038,15 +3063,15 @@
       <w:pPr>
         <w:pStyle w:val="Heading1"/>
       </w:pPr>
-      <w:bookmarkStart w:id="24" w:name="_Toc307397215"/>
-      <w:bookmarkStart w:id="25" w:name="_Toc307397475"/>
-      <w:bookmarkStart w:id="26" w:name="_Toc308774924"/>
+      <w:bookmarkStart w:id="25" w:name="_Toc307397215"/>
+      <w:bookmarkStart w:id="26" w:name="_Toc307397475"/>
+      <w:bookmarkStart w:id="27" w:name="_Toc315534936"/>
       <w:r>
         <w:t>Performance</w:t>
       </w:r>
-      <w:bookmarkEnd w:id="24"/>
       <w:bookmarkEnd w:id="25"/>
       <w:bookmarkEnd w:id="26"/>
+      <w:bookmarkEnd w:id="27"/>
     </w:p>
     <w:p>
       <w:pPr>
@@ -3083,15 +3108,15 @@
       <w:pPr>
         <w:pStyle w:val="Heading1"/>
       </w:pPr>
-      <w:bookmarkStart w:id="27" w:name="_Toc307397216"/>
-      <w:bookmarkStart w:id="28" w:name="_Toc307397476"/>
-      <w:bookmarkStart w:id="29" w:name="_Toc308774925"/>
+      <w:bookmarkStart w:id="28" w:name="_Toc307397216"/>
+      <w:bookmarkStart w:id="29" w:name="_Toc307397476"/>
+      <w:bookmarkStart w:id="30" w:name="_Toc315534937"/>
       <w:r>
         <w:t>Communication</w:t>
       </w:r>
-      <w:bookmarkEnd w:id="27"/>
       <w:bookmarkEnd w:id="28"/>
       <w:bookmarkEnd w:id="29"/>
+      <w:bookmarkEnd w:id="30"/>
     </w:p>
     <w:p>
       <w:pPr>
@@ -3118,10 +3143,13 @@
         <w:t>The system shall use 3G/4G</w:t>
       </w:r>
       <w:r>
-        <w:t>/Wifi</w:t>
-      </w:r>
-      <w:bookmarkStart w:id="30" w:name="_GoBack"/>
-      <w:bookmarkEnd w:id="30"/>
+        <w:t>/</w:t>
+      </w:r>
+      <w:proofErr w:type="spellStart"/>
+      <w:r>
+        <w:t>Wifi</w:t>
+      </w:r>
+      <w:proofErr w:type="spellEnd"/>
       <w:r>
         <w:t xml:space="preserve"> cell services for online play</w:t>
       </w:r>
@@ -3251,7 +3279,7 @@
         <w:rStyle w:val="PageNumber"/>
         <w:noProof/>
       </w:rPr>
-      <w:t>5</w:t>
+      <w:t>1</w:t>
     </w:r>
     <w:r>
       <w:rPr>
@@ -5645,7 +5673,7 @@
 </file>
 
 <file path=customXml/itemProps2.xml><?xml version="1.0" encoding="utf-8"?>
-<ds:datastoreItem xmlns:ds="http://schemas.openxmlformats.org/officeDocument/2006/customXml" ds:itemID="{F3CB586D-8FAA-4D7B-B45A-90AE7BD3D98A}">
+<ds:datastoreItem xmlns:ds="http://schemas.openxmlformats.org/officeDocument/2006/customXml" ds:itemID="{181B3C67-9CF7-4465-9532-C96F1F3A9B5C}">
   <ds:schemaRefs>
     <ds:schemaRef ds:uri="http://schemas.openxmlformats.org/officeDocument/2006/bibliography"/>
   </ds:schemaRefs>

</xml_diff>